<commit_message>
lab4 and resume changes
</commit_message>
<xml_diff>
--- a/Resumes/Resume Summer2020.docx
+++ b/Resumes/Resume Summer2020.docx
@@ -165,7 +165,31 @@
           <w:sz w:val="24"/>
           <w:szCs w:val="24"/>
         </w:rPr>
-        <w:t xml:space="preserve">-Cyber Security Track                                              </w:t>
+        <w:t xml:space="preserve"> </w:t>
+      </w:r>
+      <w:r>
+        <w:rPr>
+          <w:rFonts w:ascii="Times New Roman" w:eastAsia="Times New Roman" w:hAnsi="Times New Roman" w:cs="Times New Roman"/>
+          <w:sz w:val="24"/>
+          <w:szCs w:val="24"/>
+        </w:rPr>
+        <w:t>-</w:t>
+      </w:r>
+      <w:r>
+        <w:rPr>
+          <w:rFonts w:ascii="Times New Roman" w:eastAsia="Times New Roman" w:hAnsi="Times New Roman" w:cs="Times New Roman"/>
+          <w:sz w:val="24"/>
+          <w:szCs w:val="24"/>
+        </w:rPr>
+        <w:t xml:space="preserve"> </w:t>
+      </w:r>
+      <w:r>
+        <w:rPr>
+          <w:rFonts w:ascii="Times New Roman" w:eastAsia="Times New Roman" w:hAnsi="Times New Roman" w:cs="Times New Roman"/>
+          <w:sz w:val="24"/>
+          <w:szCs w:val="24"/>
+        </w:rPr>
+        <w:t xml:space="preserve">Cyber Security Track                                              </w:t>
       </w:r>
       <w:r>
         <w:rPr>
@@ -373,23 +397,7 @@
           <w:sz w:val="24"/>
           <w:szCs w:val="24"/>
         </w:rPr>
-        <w:t>C++, MATLAB</w:t>
-      </w:r>
-      <w:r>
-        <w:rPr>
-          <w:rFonts w:ascii="Times New Roman" w:eastAsia="Times New Roman" w:hAnsi="Times New Roman" w:cs="Times New Roman"/>
-          <w:sz w:val="24"/>
-          <w:szCs w:val="24"/>
-        </w:rPr>
-        <w:t>,</w:t>
-      </w:r>
-      <w:r>
-        <w:rPr>
-          <w:rFonts w:ascii="Times New Roman" w:eastAsia="Times New Roman" w:hAnsi="Times New Roman" w:cs="Times New Roman"/>
-          <w:sz w:val="24"/>
-          <w:szCs w:val="24"/>
-        </w:rPr>
-        <w:t xml:space="preserve"> </w:t>
+        <w:t xml:space="preserve">C++, </w:t>
       </w:r>
       <w:r>
         <w:rPr>
@@ -526,14 +534,6 @@
           <w:szCs w:val="24"/>
         </w:rPr>
         <w:tab/>
-      </w:r>
-      <w:r>
-        <w:rPr>
-          <w:rFonts w:ascii="Times New Roman" w:eastAsia="Times New Roman" w:hAnsi="Times New Roman" w:cs="Times New Roman"/>
-          <w:sz w:val="24"/>
-          <w:szCs w:val="24"/>
-        </w:rPr>
-        <w:t xml:space="preserve">Robotics, </w:t>
       </w:r>
       <w:r>
         <w:rPr>
@@ -1330,7 +1330,23 @@
           <w:sz w:val="24"/>
           <w:szCs w:val="24"/>
         </w:rPr>
-        <w:t>Developed new functionality for</w:t>
+        <w:t>Developed new functionalit</w:t>
+      </w:r>
+      <w:r>
+        <w:rPr>
+          <w:rFonts w:ascii="Times New Roman" w:eastAsia="Times New Roman" w:hAnsi="Times New Roman" w:cs="Times New Roman"/>
+          <w:sz w:val="24"/>
+          <w:szCs w:val="24"/>
+        </w:rPr>
+        <w:t>ies</w:t>
+      </w:r>
+      <w:r>
+        <w:rPr>
+          <w:rFonts w:ascii="Times New Roman" w:eastAsia="Times New Roman" w:hAnsi="Times New Roman" w:cs="Times New Roman"/>
+          <w:sz w:val="24"/>
+          <w:szCs w:val="24"/>
+        </w:rPr>
+        <w:t xml:space="preserve"> for</w:t>
       </w:r>
       <w:r>
         <w:rPr>
@@ -1422,42 +1438,28 @@
       <w:pPr>
         <w:pStyle w:val="Normal1"/>
         <w:numPr>
-          <w:ilvl w:val="1"/>
+          <w:ilvl w:val="0"/>
           <w:numId w:val="26"/>
         </w:numPr>
         <w:spacing w:line="240" w:lineRule="auto"/>
         <w:contextualSpacing/>
         <w:rPr>
           <w:rFonts w:ascii="Times New Roman" w:eastAsia="Times New Roman" w:hAnsi="Times New Roman" w:cs="Times New Roman"/>
-          <w:sz w:val="24"/>
-          <w:szCs w:val="24"/>
-        </w:rPr>
-      </w:pPr>
-      <w:r>
-        <w:rPr>
-          <w:rFonts w:ascii="Times New Roman" w:eastAsia="Times New Roman" w:hAnsi="Times New Roman" w:cs="Times New Roman"/>
-          <w:sz w:val="24"/>
-          <w:szCs w:val="24"/>
-        </w:rPr>
-        <w:t xml:space="preserve">Implemented Verilog code to test </w:t>
-      </w:r>
-      <w:proofErr w:type="spellStart"/>
-      <w:r>
-        <w:rPr>
-          <w:rFonts w:ascii="Times New Roman" w:eastAsia="Times New Roman" w:hAnsi="Times New Roman" w:cs="Times New Roman"/>
-          <w:sz w:val="24"/>
-          <w:szCs w:val="24"/>
-        </w:rPr>
-        <w:t>eFPGA</w:t>
-      </w:r>
-      <w:proofErr w:type="spellEnd"/>
-      <w:r>
-        <w:rPr>
-          <w:rFonts w:ascii="Times New Roman" w:eastAsia="Times New Roman" w:hAnsi="Times New Roman" w:cs="Times New Roman"/>
-          <w:sz w:val="24"/>
-          <w:szCs w:val="24"/>
-        </w:rPr>
-        <w:t xml:space="preserve"> run times and design efficiency </w:t>
+          <w:bCs/>
+          <w:iCs/>
+          <w:sz w:val="24"/>
+          <w:szCs w:val="24"/>
+        </w:rPr>
+      </w:pPr>
+      <w:r>
+        <w:rPr>
+          <w:rFonts w:ascii="Times New Roman" w:eastAsia="Times New Roman" w:hAnsi="Times New Roman" w:cs="Times New Roman"/>
+          <w:b/>
+          <w:iCs/>
+          <w:sz w:val="24"/>
+          <w:szCs w:val="24"/>
+        </w:rPr>
+        <w:t>Responsibilities:</w:t>
       </w:r>
     </w:p>
     <w:p>
@@ -1471,6 +1473,64 @@
         <w:contextualSpacing/>
         <w:rPr>
           <w:rFonts w:ascii="Times New Roman" w:eastAsia="Times New Roman" w:hAnsi="Times New Roman" w:cs="Times New Roman"/>
+          <w:sz w:val="24"/>
+          <w:szCs w:val="24"/>
+        </w:rPr>
+      </w:pPr>
+      <w:r>
+        <w:rPr>
+          <w:rFonts w:ascii="Times New Roman" w:eastAsia="Times New Roman" w:hAnsi="Times New Roman" w:cs="Times New Roman"/>
+          <w:sz w:val="24"/>
+          <w:szCs w:val="24"/>
+        </w:rPr>
+        <w:t xml:space="preserve">Implement Verilog code to test </w:t>
+      </w:r>
+      <w:proofErr w:type="spellStart"/>
+      <w:r>
+        <w:rPr>
+          <w:rFonts w:ascii="Times New Roman" w:eastAsia="Times New Roman" w:hAnsi="Times New Roman" w:cs="Times New Roman"/>
+          <w:sz w:val="24"/>
+          <w:szCs w:val="24"/>
+        </w:rPr>
+        <w:t>eFPGA</w:t>
+      </w:r>
+      <w:proofErr w:type="spellEnd"/>
+      <w:r>
+        <w:rPr>
+          <w:rFonts w:ascii="Times New Roman" w:eastAsia="Times New Roman" w:hAnsi="Times New Roman" w:cs="Times New Roman"/>
+          <w:sz w:val="24"/>
+          <w:szCs w:val="24"/>
+        </w:rPr>
+        <w:t xml:space="preserve"> run times and design efficiency</w:t>
+      </w:r>
+      <w:r>
+        <w:rPr>
+          <w:rFonts w:ascii="Times New Roman" w:eastAsia="Times New Roman" w:hAnsi="Times New Roman" w:cs="Times New Roman"/>
+          <w:sz w:val="24"/>
+          <w:szCs w:val="24"/>
+        </w:rPr>
+        <w:t>.</w:t>
+      </w:r>
+      <w:r>
+        <w:rPr>
+          <w:rFonts w:ascii="Times New Roman" w:eastAsia="Times New Roman" w:hAnsi="Times New Roman" w:cs="Times New Roman"/>
+          <w:sz w:val="24"/>
+          <w:szCs w:val="24"/>
+        </w:rPr>
+        <w:t xml:space="preserve"> </w:t>
+      </w:r>
+    </w:p>
+    <w:p>
+      <w:pPr>
+        <w:pStyle w:val="Normal1"/>
+        <w:numPr>
+          <w:ilvl w:val="1"/>
+          <w:numId w:val="26"/>
+        </w:numPr>
+        <w:spacing w:line="240" w:lineRule="auto"/>
+        <w:contextualSpacing/>
+        <w:rPr>
+          <w:rFonts w:ascii="Times New Roman" w:eastAsia="Times New Roman" w:hAnsi="Times New Roman" w:cs="Times New Roman"/>
           <w:b/>
           <w:sz w:val="24"/>
           <w:szCs w:val="24"/>
@@ -1482,23 +1542,7 @@
           <w:sz w:val="24"/>
           <w:szCs w:val="24"/>
         </w:rPr>
-        <w:t xml:space="preserve">Used tools such as </w:t>
-      </w:r>
-      <w:r>
-        <w:rPr>
-          <w:rFonts w:ascii="Times New Roman" w:eastAsia="Times New Roman" w:hAnsi="Times New Roman" w:cs="Times New Roman"/>
-          <w:sz w:val="24"/>
-          <w:szCs w:val="24"/>
-        </w:rPr>
-        <w:t>JIRA to implement Agile Project Development</w:t>
-      </w:r>
-      <w:r>
-        <w:rPr>
-          <w:rFonts w:ascii="Times New Roman" w:eastAsia="Times New Roman" w:hAnsi="Times New Roman" w:cs="Times New Roman"/>
-          <w:sz w:val="24"/>
-          <w:szCs w:val="24"/>
-        </w:rPr>
-        <w:t xml:space="preserve"> </w:t>
+        <w:t>Prepare task status presentations for project leads</w:t>
       </w:r>
     </w:p>
     <w:p>
@@ -1769,7 +1813,6 @@
         <w:szCs w:val="40"/>
       </w:rPr>
     </w:pPr>
-    <w:proofErr w:type="spellStart"/>
     <w:r>
       <w:rPr>
         <w:rFonts w:ascii="Times New Roman" w:eastAsia="Times New Roman" w:hAnsi="Times New Roman" w:cs="Times New Roman"/>
@@ -1777,17 +1820,7 @@
         <w:sz w:val="40"/>
         <w:szCs w:val="40"/>
       </w:rPr>
-      <w:t>Nehmya</w:t>
-    </w:r>
-    <w:proofErr w:type="spellEnd"/>
-    <w:r>
-      <w:rPr>
-        <w:rFonts w:ascii="Times New Roman" w:eastAsia="Times New Roman" w:hAnsi="Times New Roman" w:cs="Times New Roman"/>
-        <w:b/>
-        <w:sz w:val="40"/>
-        <w:szCs w:val="40"/>
-      </w:rPr>
-      <w:t xml:space="preserve"> Negash</w:t>
+      <w:t>Nehmya Negash</w:t>
     </w:r>
   </w:p>
   <w:p>

</xml_diff>

<commit_message>
315 first projsub and other stuff
</commit_message>
<xml_diff>
--- a/Resumes/Resume Summer2020.docx
+++ b/Resumes/Resume Summer2020.docx
@@ -61,7 +61,6 @@
         </w:rPr>
         <w:t xml:space="preserve"> (</w:t>
       </w:r>
-      <w:proofErr w:type="gramStart"/>
       <w:r>
         <w:rPr>
           <w:rFonts w:ascii="Times New Roman" w:eastAsia="Times New Roman" w:hAnsi="Times New Roman" w:cs="Times New Roman"/>
@@ -87,17 +86,7 @@
           <w:sz w:val="24"/>
           <w:szCs w:val="24"/>
         </w:rPr>
-        <w:t xml:space="preserve">   </w:t>
-      </w:r>
-      <w:proofErr w:type="gramEnd"/>
-      <w:r>
-        <w:rPr>
-          <w:rFonts w:ascii="Times New Roman" w:eastAsia="Times New Roman" w:hAnsi="Times New Roman" w:cs="Times New Roman"/>
-          <w:b/>
-          <w:sz w:val="24"/>
-          <w:szCs w:val="24"/>
-        </w:rPr>
-        <w:t xml:space="preserve">                                                               </w:t>
+        <w:t xml:space="preserve">                                                                  </w:t>
       </w:r>
       <w:r>
         <w:rPr>
@@ -606,16 +595,7 @@
           <w:sz w:val="24"/>
           <w:szCs w:val="24"/>
         </w:rPr>
-        <w:t xml:space="preserve">PostgreSQL, </w:t>
-      </w:r>
-      <w:proofErr w:type="spellStart"/>
-      <w:r>
-        <w:rPr>
-          <w:rFonts w:ascii="Times New Roman" w:eastAsia="Times New Roman" w:hAnsi="Times New Roman" w:cs="Times New Roman"/>
-          <w:sz w:val="24"/>
-          <w:szCs w:val="24"/>
-        </w:rPr>
-        <w:t>Graph</w:t>
+        <w:t>PostgreSQL, Graph</w:t>
       </w:r>
       <w:r>
         <w:rPr>
@@ -633,7 +613,6 @@
         </w:rPr>
         <w:t>L</w:t>
       </w:r>
-      <w:proofErr w:type="spellEnd"/>
     </w:p>
     <w:p>
       <w:pPr>
@@ -1029,7 +1008,7 @@
           <w:sz w:val="24"/>
           <w:szCs w:val="24"/>
         </w:rPr>
-        <w:t>Contribute to data model of application</w:t>
+        <w:t>Define and apply front end features (e.g., support for user defined scripts)</w:t>
       </w:r>
       <w:r>
         <w:rPr>
@@ -1065,7 +1044,7 @@
           <w:sz w:val="24"/>
           <w:szCs w:val="24"/>
         </w:rPr>
-        <w:t xml:space="preserve">Define </w:t>
+        <w:t>D</w:t>
       </w:r>
       <w:r>
         <w:rPr>
@@ -1074,7 +1053,52 @@
           <w:sz w:val="24"/>
           <w:szCs w:val="24"/>
         </w:rPr>
-        <w:t>and implement front end features.</w:t>
+        <w:t xml:space="preserve">esign and </w:t>
+      </w:r>
+      <w:r>
+        <w:rPr>
+          <w:rFonts w:ascii="Times New Roman" w:eastAsia="Times New Roman" w:hAnsi="Times New Roman" w:cs="Times New Roman"/>
+          <w:iCs/>
+          <w:sz w:val="24"/>
+          <w:szCs w:val="24"/>
+        </w:rPr>
+        <w:t>I</w:t>
+      </w:r>
+      <w:r>
+        <w:rPr>
+          <w:rFonts w:ascii="Times New Roman" w:eastAsia="Times New Roman" w:hAnsi="Times New Roman" w:cs="Times New Roman"/>
+          <w:iCs/>
+          <w:sz w:val="24"/>
+          <w:szCs w:val="24"/>
+        </w:rPr>
+        <w:t xml:space="preserve">mplement </w:t>
+      </w:r>
+      <w:r>
+        <w:rPr>
+          <w:rFonts w:ascii="Times New Roman" w:eastAsia="Times New Roman" w:hAnsi="Times New Roman" w:cs="Times New Roman"/>
+          <w:iCs/>
+          <w:sz w:val="24"/>
+          <w:szCs w:val="24"/>
+        </w:rPr>
+        <w:t>R</w:t>
+      </w:r>
+      <w:r>
+        <w:rPr>
+          <w:rFonts w:ascii="Times New Roman" w:eastAsia="Times New Roman" w:hAnsi="Times New Roman" w:cs="Times New Roman"/>
+          <w:iCs/>
+          <w:sz w:val="24"/>
+          <w:szCs w:val="24"/>
+        </w:rPr>
+        <w:t>elational data model</w:t>
+      </w:r>
+      <w:r>
+        <w:rPr>
+          <w:rFonts w:ascii="Times New Roman" w:eastAsia="Times New Roman" w:hAnsi="Times New Roman" w:cs="Times New Roman"/>
+          <w:iCs/>
+          <w:sz w:val="24"/>
+          <w:szCs w:val="24"/>
+        </w:rPr>
+        <w:t>.</w:t>
       </w:r>
     </w:p>
     <w:p>
@@ -1102,7 +1126,7 @@
           <w:sz w:val="24"/>
           <w:szCs w:val="24"/>
         </w:rPr>
-        <w:t>Prepare project status presentations for upper management.</w:t>
+        <w:t>Define database schema.</w:t>
       </w:r>
     </w:p>
     <w:p>
@@ -1362,7 +1386,39 @@
           <w:sz w:val="24"/>
           <w:szCs w:val="24"/>
         </w:rPr>
-        <w:t xml:space="preserve"> Python scripts that created different formats</w:t>
+        <w:t xml:space="preserve"> Python scripts t</w:t>
+      </w:r>
+      <w:r>
+        <w:rPr>
+          <w:rFonts w:ascii="Times New Roman" w:eastAsia="Times New Roman" w:hAnsi="Times New Roman" w:cs="Times New Roman"/>
+          <w:sz w:val="24"/>
+          <w:szCs w:val="24"/>
+        </w:rPr>
+        <w:t>o</w:t>
+      </w:r>
+      <w:r>
+        <w:rPr>
+          <w:rFonts w:ascii="Times New Roman" w:eastAsia="Times New Roman" w:hAnsi="Times New Roman" w:cs="Times New Roman"/>
+          <w:sz w:val="24"/>
+          <w:szCs w:val="24"/>
+        </w:rPr>
+        <w:t xml:space="preserve"> create</w:t>
+      </w:r>
+      <w:r>
+        <w:rPr>
+          <w:rFonts w:ascii="Times New Roman" w:eastAsia="Times New Roman" w:hAnsi="Times New Roman" w:cs="Times New Roman"/>
+          <w:sz w:val="24"/>
+          <w:szCs w:val="24"/>
+        </w:rPr>
+        <w:t xml:space="preserve"> </w:t>
+      </w:r>
+      <w:r>
+        <w:rPr>
+          <w:rFonts w:ascii="Times New Roman" w:eastAsia="Times New Roman" w:hAnsi="Times New Roman" w:cs="Times New Roman"/>
+          <w:sz w:val="24"/>
+          <w:szCs w:val="24"/>
+        </w:rPr>
+        <w:t>different formats</w:t>
       </w:r>
     </w:p>
     <w:p>
@@ -1483,25 +1539,7 @@
           <w:sz w:val="24"/>
           <w:szCs w:val="24"/>
         </w:rPr>
-        <w:t xml:space="preserve">Implement Verilog code to test </w:t>
-      </w:r>
-      <w:proofErr w:type="spellStart"/>
-      <w:r>
-        <w:rPr>
-          <w:rFonts w:ascii="Times New Roman" w:eastAsia="Times New Roman" w:hAnsi="Times New Roman" w:cs="Times New Roman"/>
-          <w:sz w:val="24"/>
-          <w:szCs w:val="24"/>
-        </w:rPr>
-        <w:t>eFPGA</w:t>
-      </w:r>
-      <w:proofErr w:type="spellEnd"/>
-      <w:r>
-        <w:rPr>
-          <w:rFonts w:ascii="Times New Roman" w:eastAsia="Times New Roman" w:hAnsi="Times New Roman" w:cs="Times New Roman"/>
-          <w:sz w:val="24"/>
-          <w:szCs w:val="24"/>
-        </w:rPr>
-        <w:t xml:space="preserve"> run times and design efficiency</w:t>
+        <w:t>Implement Verilog code to test eFPGA run times and design efficiency</w:t>
       </w:r>
       <w:r>
         <w:rPr>
@@ -1542,7 +1580,7 @@
           <w:sz w:val="24"/>
           <w:szCs w:val="24"/>
         </w:rPr>
-        <w:t>Prepare task status presentations for project leads</w:t>
+        <w:t>Edit and write Python scripts</w:t>
       </w:r>
     </w:p>
     <w:p>

</xml_diff>